<commit_message>
just drown em with sources
</commit_message>
<xml_diff>
--- a/essay3/gannon_cole_essay3_final.docx
+++ b/essay3/gannon_cole_essay3_final.docx
@@ -71,7 +71,31 @@
           <w:sz w:val="24"/>
           <w:szCs w:val="24"/>
         </w:rPr>
-        <w:t>22 February 2021</w:t>
+        <w:t>21</w:t>
+      </w:r>
+      <w:r>
+        <w:rPr>
+          <w:rFonts w:ascii="Times New Roman" w:hAnsi="Times New Roman" w:cs="Times New Roman"/>
+          <w:sz w:val="24"/>
+          <w:szCs w:val="24"/>
+        </w:rPr>
+        <w:t xml:space="preserve"> </w:t>
+      </w:r>
+      <w:r>
+        <w:rPr>
+          <w:rFonts w:ascii="Times New Roman" w:hAnsi="Times New Roman" w:cs="Times New Roman"/>
+          <w:sz w:val="24"/>
+          <w:szCs w:val="24"/>
+        </w:rPr>
+        <w:t>March</w:t>
+      </w:r>
+      <w:r>
+        <w:rPr>
+          <w:rFonts w:ascii="Times New Roman" w:hAnsi="Times New Roman" w:cs="Times New Roman"/>
+          <w:sz w:val="24"/>
+          <w:szCs w:val="24"/>
+        </w:rPr>
+        <w:t xml:space="preserve"> 2021</w:t>
       </w:r>
     </w:p>
     <w:p>
@@ -831,6 +855,30 @@
           <w:sz w:val="24"/>
           <w:szCs w:val="24"/>
         </w:rPr>
+        <w:t xml:space="preserve"> In this microbe’s essay, </w:t>
+      </w:r>
+      <w:r>
+        <w:rPr>
+          <w:rFonts w:ascii="Times New Roman" w:hAnsi="Times New Roman" w:cs="Times New Roman"/>
+          <w:sz w:val="24"/>
+          <w:szCs w:val="24"/>
+        </w:rPr>
+        <w:t>“</w:t>
+      </w:r>
+      <w:r>
+        <w:rPr>
+          <w:rFonts w:ascii="Times New Roman" w:hAnsi="Times New Roman" w:cs="Times New Roman"/>
+          <w:sz w:val="24"/>
+          <w:szCs w:val="24"/>
+        </w:rPr>
+        <w:t>criminal organizations are exploiting some of these public</w:t>
+      </w:r>
+      <w:r>
+        <w:rPr>
+          <w:rFonts w:ascii="Times New Roman" w:hAnsi="Times New Roman" w:cs="Times New Roman"/>
+          <w:sz w:val="24"/>
+          <w:szCs w:val="24"/>
+        </w:rPr>
         <w:t xml:space="preserve"> </w:t>
       </w:r>
       <w:r>
@@ -839,7 +887,276 @@
           <w:sz w:val="24"/>
           <w:szCs w:val="24"/>
         </w:rPr>
-        <w:t xml:space="preserve">An </w:t>
+        <w:t>and tribal lands as grow sites for marijuana.</w:t>
+      </w:r>
+      <w:r>
+        <w:rPr>
+          <w:rFonts w:ascii="Times New Roman" w:hAnsi="Times New Roman" w:cs="Times New Roman"/>
+          <w:sz w:val="24"/>
+          <w:szCs w:val="24"/>
+        </w:rPr>
+        <w:t>”</w:t>
+      </w:r>
+      <w:r>
+        <w:rPr>
+          <w:rFonts w:ascii="Times New Roman" w:hAnsi="Times New Roman" w:cs="Times New Roman"/>
+          <w:sz w:val="24"/>
+          <w:szCs w:val="24"/>
+        </w:rPr>
+        <w:t xml:space="preserve"> </w:t>
+      </w:r>
+      <w:r>
+        <w:rPr>
+          <w:rFonts w:ascii="Times New Roman" w:hAnsi="Times New Roman" w:cs="Times New Roman"/>
+          <w:sz w:val="24"/>
+          <w:szCs w:val="24"/>
+        </w:rPr>
+        <w:t xml:space="preserve">By making marijuana illegal to </w:t>
+      </w:r>
+      <w:r>
+        <w:rPr>
+          <w:rFonts w:ascii="Times New Roman" w:hAnsi="Times New Roman" w:cs="Times New Roman"/>
+          <w:sz w:val="24"/>
+          <w:szCs w:val="24"/>
+        </w:rPr>
+        <w:t xml:space="preserve">cultivate, </w:t>
+      </w:r>
+      <w:r>
+        <w:rPr>
+          <w:rFonts w:ascii="Times New Roman" w:hAnsi="Times New Roman" w:cs="Times New Roman"/>
+          <w:sz w:val="24"/>
+          <w:szCs w:val="24"/>
+        </w:rPr>
+        <w:t>other</w:t>
+      </w:r>
+      <w:r>
+        <w:rPr>
+          <w:rFonts w:ascii="Times New Roman" w:hAnsi="Times New Roman" w:cs="Times New Roman"/>
+          <w:sz w:val="24"/>
+          <w:szCs w:val="24"/>
+        </w:rPr>
+        <w:t xml:space="preserve"> </w:t>
+      </w:r>
+      <w:r>
+        <w:rPr>
+          <w:rFonts w:ascii="Times New Roman" w:hAnsi="Times New Roman" w:cs="Times New Roman"/>
+          <w:sz w:val="24"/>
+          <w:szCs w:val="24"/>
+        </w:rPr>
+        <w:t xml:space="preserve">less </w:t>
+      </w:r>
+      <w:r>
+        <w:rPr>
+          <w:rFonts w:ascii="Times New Roman" w:hAnsi="Times New Roman" w:cs="Times New Roman"/>
+          <w:sz w:val="24"/>
+          <w:szCs w:val="24"/>
+        </w:rPr>
+        <w:t xml:space="preserve">destructive methods of growing it </w:t>
+      </w:r>
+      <w:r>
+        <w:rPr>
+          <w:rFonts w:ascii="Times New Roman" w:hAnsi="Times New Roman" w:cs="Times New Roman"/>
+          <w:sz w:val="24"/>
+          <w:szCs w:val="24"/>
+        </w:rPr>
+        <w:t xml:space="preserve">were </w:t>
+      </w:r>
+      <w:r>
+        <w:rPr>
+          <w:rFonts w:ascii="Times New Roman" w:hAnsi="Times New Roman" w:cs="Times New Roman"/>
+          <w:sz w:val="24"/>
+          <w:szCs w:val="24"/>
+        </w:rPr>
+        <w:t xml:space="preserve">not available </w:t>
+      </w:r>
+      <w:r>
+        <w:rPr>
+          <w:rFonts w:ascii="Times New Roman" w:hAnsi="Times New Roman" w:cs="Times New Roman"/>
+          <w:sz w:val="24"/>
+          <w:szCs w:val="24"/>
+        </w:rPr>
+        <w:t xml:space="preserve">for </w:t>
+      </w:r>
+      <w:r>
+        <w:rPr>
+          <w:rFonts w:ascii="Times New Roman" w:hAnsi="Times New Roman" w:cs="Times New Roman"/>
+          <w:sz w:val="24"/>
+          <w:szCs w:val="24"/>
+        </w:rPr>
+        <w:t xml:space="preserve">people providing to the market idk. </w:t>
+      </w:r>
+      <w:r>
+        <w:rPr>
+          <w:rFonts w:ascii="Times New Roman" w:hAnsi="Times New Roman" w:cs="Times New Roman"/>
+          <w:sz w:val="24"/>
+          <w:szCs w:val="24"/>
+        </w:rPr>
+        <w:t xml:space="preserve">It is the criminalization itself that leads to </w:t>
+      </w:r>
+      <w:r>
+        <w:rPr>
+          <w:rFonts w:ascii="Times New Roman" w:hAnsi="Times New Roman" w:cs="Times New Roman"/>
+          <w:sz w:val="24"/>
+          <w:szCs w:val="24"/>
+        </w:rPr>
+        <w:t xml:space="preserve">such </w:t>
+      </w:r>
+      <w:r>
+        <w:rPr>
+          <w:rFonts w:ascii="Times New Roman" w:hAnsi="Times New Roman" w:cs="Times New Roman"/>
+          <w:sz w:val="24"/>
+          <w:szCs w:val="24"/>
+        </w:rPr>
+        <w:t>destructive</w:t>
+      </w:r>
+      <w:r>
+        <w:rPr>
+          <w:rFonts w:ascii="Times New Roman" w:hAnsi="Times New Roman" w:cs="Times New Roman"/>
+          <w:sz w:val="24"/>
+          <w:szCs w:val="24"/>
+        </w:rPr>
+        <w:t xml:space="preserve"> and </w:t>
+      </w:r>
+      <w:r>
+        <w:rPr>
+          <w:rFonts w:ascii="Times New Roman" w:hAnsi="Times New Roman" w:cs="Times New Roman"/>
+          <w:sz w:val="24"/>
+          <w:szCs w:val="24"/>
+        </w:rPr>
+        <w:t>dangerous</w:t>
+      </w:r>
+      <w:r>
+        <w:rPr>
+          <w:rFonts w:ascii="Times New Roman" w:hAnsi="Times New Roman" w:cs="Times New Roman"/>
+          <w:sz w:val="24"/>
+          <w:szCs w:val="24"/>
+        </w:rPr>
+        <w:t xml:space="preserve"> illicit growing practices.</w:t>
+      </w:r>
+      <w:r>
+        <w:rPr>
+          <w:rFonts w:ascii="Times New Roman" w:hAnsi="Times New Roman" w:cs="Times New Roman"/>
+          <w:sz w:val="24"/>
+          <w:szCs w:val="24"/>
+        </w:rPr>
+        <w:t xml:space="preserve"> </w:t>
+      </w:r>
+      <w:r>
+        <w:rPr>
+          <w:rFonts w:ascii="Times New Roman" w:hAnsi="Times New Roman" w:cs="Times New Roman"/>
+          <w:sz w:val="24"/>
+          <w:szCs w:val="24"/>
+        </w:rPr>
+        <w:t xml:space="preserve">If </w:t>
+      </w:r>
+      <w:r>
+        <w:rPr>
+          <w:rFonts w:ascii="Times New Roman" w:hAnsi="Times New Roman" w:cs="Times New Roman"/>
+          <w:sz w:val="24"/>
+          <w:szCs w:val="24"/>
+        </w:rPr>
+        <w:t xml:space="preserve">pot </w:t>
+      </w:r>
+      <w:r>
+        <w:rPr>
+          <w:rFonts w:ascii="Times New Roman" w:hAnsi="Times New Roman" w:cs="Times New Roman"/>
+          <w:sz w:val="24"/>
+          <w:szCs w:val="24"/>
+        </w:rPr>
+        <w:lastRenderedPageBreak/>
+        <w:t xml:space="preserve">was </w:t>
+      </w:r>
+      <w:r>
+        <w:rPr>
+          <w:rFonts w:ascii="Times New Roman" w:hAnsi="Times New Roman" w:cs="Times New Roman"/>
+          <w:sz w:val="24"/>
+          <w:szCs w:val="24"/>
+        </w:rPr>
+        <w:t xml:space="preserve">legalized at the federal level, </w:t>
+      </w:r>
+      <w:r>
+        <w:rPr>
+          <w:rFonts w:ascii="Times New Roman" w:hAnsi="Times New Roman" w:cs="Times New Roman"/>
+          <w:sz w:val="24"/>
+          <w:szCs w:val="24"/>
+        </w:rPr>
+        <w:t xml:space="preserve">the United States government could </w:t>
+      </w:r>
+      <w:r>
+        <w:rPr>
+          <w:rFonts w:ascii="Times New Roman" w:hAnsi="Times New Roman" w:cs="Times New Roman"/>
+          <w:sz w:val="24"/>
+          <w:szCs w:val="24"/>
+        </w:rPr>
+        <w:t xml:space="preserve">designate specific </w:t>
+      </w:r>
+      <w:r>
+        <w:rPr>
+          <w:rFonts w:ascii="Times New Roman" w:hAnsi="Times New Roman" w:cs="Times New Roman"/>
+          <w:sz w:val="24"/>
+          <w:szCs w:val="24"/>
+        </w:rPr>
+        <w:t xml:space="preserve">locations for </w:t>
+      </w:r>
+      <w:r>
+        <w:rPr>
+          <w:rFonts w:ascii="Times New Roman" w:hAnsi="Times New Roman" w:cs="Times New Roman"/>
+          <w:sz w:val="24"/>
+          <w:szCs w:val="24"/>
+        </w:rPr>
+        <w:t>farming it.</w:t>
+      </w:r>
+      <w:r>
+        <w:rPr>
+          <w:rFonts w:ascii="Times New Roman" w:hAnsi="Times New Roman" w:cs="Times New Roman"/>
+          <w:sz w:val="24"/>
+          <w:szCs w:val="24"/>
+        </w:rPr>
+        <w:t xml:space="preserve"> </w:t>
+      </w:r>
+      <w:r>
+        <w:rPr>
+          <w:rFonts w:ascii="Times New Roman" w:hAnsi="Times New Roman" w:cs="Times New Roman"/>
+          <w:sz w:val="24"/>
+          <w:szCs w:val="24"/>
+        </w:rPr>
+        <w:t xml:space="preserve">Now, let’s talk about jobs, </w:t>
+      </w:r>
+      <w:proofErr w:type="spellStart"/>
+      <w:r>
+        <w:rPr>
+          <w:rFonts w:ascii="Times New Roman" w:hAnsi="Times New Roman" w:cs="Times New Roman"/>
+          <w:sz w:val="24"/>
+          <w:szCs w:val="24"/>
+        </w:rPr>
+        <w:t>haha</w:t>
+      </w:r>
+      <w:proofErr w:type="spellEnd"/>
+      <w:r>
+        <w:rPr>
+          <w:rFonts w:ascii="Times New Roman" w:hAnsi="Times New Roman" w:cs="Times New Roman"/>
+          <w:sz w:val="24"/>
+          <w:szCs w:val="24"/>
+        </w:rPr>
+        <w:t xml:space="preserve">! A transition! </w:t>
+      </w:r>
+      <w:proofErr w:type="gramStart"/>
+      <w:r>
+        <w:rPr>
+          <w:rFonts w:ascii="Times New Roman" w:hAnsi="Times New Roman" w:cs="Times New Roman"/>
+          <w:sz w:val="24"/>
+          <w:szCs w:val="24"/>
+        </w:rPr>
+        <w:t>An</w:t>
+      </w:r>
+      <w:proofErr w:type="gramEnd"/>
+      <w:r>
+        <w:rPr>
+          <w:rFonts w:ascii="Times New Roman" w:hAnsi="Times New Roman" w:cs="Times New Roman"/>
+          <w:sz w:val="24"/>
+          <w:szCs w:val="24"/>
+        </w:rPr>
+        <w:t xml:space="preserve"> </w:t>
       </w:r>
       <w:r>
         <w:rPr>
@@ -1121,64 +1438,337 @@
           <w:sz w:val="24"/>
           <w:szCs w:val="24"/>
         </w:rPr>
-        <w:t xml:space="preserve">From the </w:t>
-      </w:r>
-      <w:r>
-        <w:rPr>
-          <w:rFonts w:ascii="Times New Roman" w:hAnsi="Times New Roman" w:cs="Times New Roman"/>
-          <w:sz w:val="24"/>
-          <w:szCs w:val="24"/>
-        </w:rPr>
-        <w:t xml:space="preserve">financial </w:t>
-      </w:r>
-      <w:r>
-        <w:rPr>
-          <w:rFonts w:ascii="Times New Roman" w:hAnsi="Times New Roman" w:cs="Times New Roman"/>
-          <w:sz w:val="24"/>
-          <w:szCs w:val="24"/>
-        </w:rPr>
-        <w:t>perspective</w:t>
-      </w:r>
-      <w:r>
-        <w:rPr>
-          <w:rFonts w:ascii="Times New Roman" w:hAnsi="Times New Roman" w:cs="Times New Roman"/>
-          <w:sz w:val="24"/>
-          <w:szCs w:val="24"/>
-        </w:rPr>
-        <w:t>s</w:t>
-      </w:r>
-      <w:r>
-        <w:rPr>
-          <w:rFonts w:ascii="Times New Roman" w:hAnsi="Times New Roman" w:cs="Times New Roman"/>
-          <w:sz w:val="24"/>
-          <w:szCs w:val="24"/>
-        </w:rPr>
-        <w:t xml:space="preserve"> of </w:t>
-      </w:r>
-      <w:r>
-        <w:rPr>
-          <w:rFonts w:ascii="Times New Roman" w:hAnsi="Times New Roman" w:cs="Times New Roman"/>
-          <w:sz w:val="24"/>
-          <w:szCs w:val="24"/>
-        </w:rPr>
-        <w:t xml:space="preserve">an actual drug, </w:t>
-      </w:r>
-      <w:r>
-        <w:rPr>
-          <w:rFonts w:ascii="Times New Roman" w:hAnsi="Times New Roman" w:cs="Times New Roman"/>
-          <w:sz w:val="24"/>
-          <w:szCs w:val="24"/>
-        </w:rPr>
-        <w:t xml:space="preserve">nationwide </w:t>
-      </w:r>
-      <w:r>
-        <w:rPr>
-          <w:rFonts w:ascii="Times New Roman" w:hAnsi="Times New Roman" w:cs="Times New Roman"/>
-          <w:sz w:val="24"/>
-          <w:szCs w:val="24"/>
-        </w:rPr>
-        <w:lastRenderedPageBreak/>
-        <w:t xml:space="preserve">usage of medical marijuana </w:t>
+        <w:t>This microbe named</w:t>
+      </w:r>
+      <w:r>
+        <w:rPr>
+          <w:rFonts w:ascii="Times New Roman" w:hAnsi="Times New Roman" w:cs="Times New Roman"/>
+          <w:sz w:val="24"/>
+          <w:szCs w:val="24"/>
+        </w:rPr>
+        <w:t xml:space="preserve"> Steve </w:t>
+      </w:r>
+      <w:proofErr w:type="spellStart"/>
+      <w:r>
+        <w:rPr>
+          <w:rFonts w:ascii="Times New Roman" w:hAnsi="Times New Roman" w:cs="Times New Roman"/>
+          <w:sz w:val="24"/>
+          <w:szCs w:val="24"/>
+        </w:rPr>
+        <w:t>Byas</w:t>
+      </w:r>
+      <w:proofErr w:type="spellEnd"/>
+      <w:r>
+        <w:rPr>
+          <w:rFonts w:ascii="Times New Roman" w:hAnsi="Times New Roman" w:cs="Times New Roman"/>
+          <w:sz w:val="24"/>
+          <w:szCs w:val="24"/>
+        </w:rPr>
+        <w:t xml:space="preserve"> </w:t>
+      </w:r>
+      <w:r>
+        <w:rPr>
+          <w:rFonts w:ascii="Times New Roman" w:hAnsi="Times New Roman" w:cs="Times New Roman"/>
+          <w:sz w:val="24"/>
+          <w:szCs w:val="24"/>
+        </w:rPr>
+        <w:t xml:space="preserve">wrote this </w:t>
+      </w:r>
+      <w:r>
+        <w:rPr>
+          <w:rFonts w:ascii="Times New Roman" w:hAnsi="Times New Roman" w:cs="Times New Roman"/>
+          <w:sz w:val="24"/>
+          <w:szCs w:val="24"/>
+        </w:rPr>
+        <w:t>obnoxious</w:t>
+      </w:r>
+      <w:r>
+        <w:rPr>
+          <w:rFonts w:ascii="Times New Roman" w:hAnsi="Times New Roman" w:cs="Times New Roman"/>
+          <w:sz w:val="24"/>
+          <w:szCs w:val="24"/>
+        </w:rPr>
+        <w:t xml:space="preserve"> essay </w:t>
+      </w:r>
+      <w:r>
+        <w:rPr>
+          <w:rFonts w:ascii="Times New Roman" w:hAnsi="Times New Roman" w:cs="Times New Roman"/>
+          <w:sz w:val="24"/>
+          <w:szCs w:val="24"/>
+        </w:rPr>
+        <w:t xml:space="preserve">claiming that </w:t>
+      </w:r>
+      <w:r>
+        <w:rPr>
+          <w:rFonts w:ascii="Times New Roman" w:hAnsi="Times New Roman" w:cs="Times New Roman"/>
+          <w:sz w:val="24"/>
+          <w:szCs w:val="24"/>
+        </w:rPr>
+        <w:t>“</w:t>
+      </w:r>
+      <w:r>
+        <w:rPr>
+          <w:rFonts w:ascii="Times New Roman" w:hAnsi="Times New Roman" w:cs="Times New Roman"/>
+          <w:sz w:val="24"/>
+          <w:szCs w:val="24"/>
+        </w:rPr>
+        <w:t>the social costs of legalizing marijuana would outweigh any possible</w:t>
+      </w:r>
+      <w:r>
+        <w:rPr>
+          <w:rFonts w:ascii="Times New Roman" w:hAnsi="Times New Roman" w:cs="Times New Roman"/>
+          <w:sz w:val="24"/>
+          <w:szCs w:val="24"/>
+        </w:rPr>
+        <w:t xml:space="preserve"> </w:t>
+      </w:r>
+      <w:r>
+        <w:rPr>
+          <w:rFonts w:ascii="Times New Roman" w:hAnsi="Times New Roman" w:cs="Times New Roman"/>
+          <w:sz w:val="24"/>
+          <w:szCs w:val="24"/>
+        </w:rPr>
+        <w:t>tax that could be levied.</w:t>
+      </w:r>
+      <w:r>
+        <w:rPr>
+          <w:rFonts w:ascii="Times New Roman" w:hAnsi="Times New Roman" w:cs="Times New Roman"/>
+          <w:sz w:val="24"/>
+          <w:szCs w:val="24"/>
+        </w:rPr>
+        <w:t xml:space="preserve">” </w:t>
+      </w:r>
+      <w:r>
+        <w:rPr>
+          <w:rFonts w:ascii="Times New Roman" w:hAnsi="Times New Roman" w:cs="Times New Roman"/>
+          <w:sz w:val="24"/>
+          <w:szCs w:val="24"/>
+        </w:rPr>
+        <w:t>And well, he’s completely barking mad, this guy is.</w:t>
+      </w:r>
+      <w:r>
+        <w:rPr>
+          <w:rFonts w:ascii="Times New Roman" w:hAnsi="Times New Roman" w:cs="Times New Roman"/>
+          <w:sz w:val="24"/>
+          <w:szCs w:val="24"/>
+        </w:rPr>
+        <w:t xml:space="preserve"> While this microbe </w:t>
+      </w:r>
+      <w:r>
+        <w:rPr>
+          <w:rFonts w:ascii="Times New Roman" w:hAnsi="Times New Roman" w:cs="Times New Roman"/>
+          <w:sz w:val="24"/>
+          <w:szCs w:val="24"/>
+        </w:rPr>
+        <w:t>agrees that there</w:t>
+      </w:r>
+      <w:r>
+        <w:rPr>
+          <w:rFonts w:ascii="Times New Roman" w:hAnsi="Times New Roman" w:cs="Times New Roman"/>
+          <w:sz w:val="24"/>
+          <w:szCs w:val="24"/>
+        </w:rPr>
+        <w:t xml:space="preserve"> will be tax to be collected, </w:t>
+      </w:r>
+      <w:r>
+        <w:rPr>
+          <w:rFonts w:ascii="Times New Roman" w:hAnsi="Times New Roman" w:cs="Times New Roman"/>
+          <w:sz w:val="24"/>
+          <w:szCs w:val="24"/>
+        </w:rPr>
+        <w:t xml:space="preserve">he thinks that </w:t>
+      </w:r>
+      <w:r>
+        <w:rPr>
+          <w:rFonts w:ascii="Times New Roman" w:hAnsi="Times New Roman" w:cs="Times New Roman"/>
+          <w:sz w:val="24"/>
+          <w:szCs w:val="24"/>
+        </w:rPr>
+        <w:t xml:space="preserve">other costs, such </w:t>
+      </w:r>
+      <w:r>
+        <w:rPr>
+          <w:rFonts w:ascii="Times New Roman" w:hAnsi="Times New Roman" w:cs="Times New Roman"/>
+          <w:sz w:val="24"/>
+          <w:szCs w:val="24"/>
+        </w:rPr>
+        <w:t>as strain on</w:t>
+      </w:r>
+      <w:r>
+        <w:rPr>
+          <w:rFonts w:ascii="Times New Roman" w:hAnsi="Times New Roman" w:cs="Times New Roman"/>
+          <w:sz w:val="24"/>
+          <w:szCs w:val="24"/>
+        </w:rPr>
+        <w:t xml:space="preserve"> h</w:t>
+      </w:r>
+      <w:r>
+        <w:rPr>
+          <w:rFonts w:ascii="Times New Roman" w:hAnsi="Times New Roman" w:cs="Times New Roman"/>
+          <w:sz w:val="24"/>
+          <w:szCs w:val="24"/>
+        </w:rPr>
+        <w:t>ospital</w:t>
+      </w:r>
+      <w:r>
+        <w:rPr>
+          <w:rFonts w:ascii="Times New Roman" w:hAnsi="Times New Roman" w:cs="Times New Roman"/>
+          <w:sz w:val="24"/>
+          <w:szCs w:val="24"/>
+        </w:rPr>
+        <w:t xml:space="preserve">s and the judicial system will </w:t>
+      </w:r>
+      <w:r>
+        <w:rPr>
+          <w:rFonts w:ascii="Times New Roman" w:hAnsi="Times New Roman" w:cs="Times New Roman"/>
+          <w:sz w:val="24"/>
+          <w:szCs w:val="24"/>
+        </w:rPr>
+        <w:t xml:space="preserve">offset </w:t>
+      </w:r>
+      <w:r>
+        <w:rPr>
+          <w:rFonts w:ascii="Times New Roman" w:hAnsi="Times New Roman" w:cs="Times New Roman"/>
+          <w:sz w:val="24"/>
+          <w:szCs w:val="24"/>
+        </w:rPr>
+        <w:t>any tax levied.</w:t>
+      </w:r>
+      <w:r>
+        <w:rPr>
+          <w:rFonts w:ascii="Times New Roman" w:hAnsi="Times New Roman" w:cs="Times New Roman"/>
+          <w:sz w:val="24"/>
+          <w:szCs w:val="24"/>
+        </w:rPr>
+        <w:t xml:space="preserve"> However, a study </w:t>
+      </w:r>
+      <w:r>
+        <w:rPr>
+          <w:rFonts w:ascii="Times New Roman" w:hAnsi="Times New Roman" w:cs="Times New Roman"/>
+          <w:sz w:val="24"/>
+          <w:szCs w:val="24"/>
+        </w:rPr>
+        <w:t xml:space="preserve">published by </w:t>
+      </w:r>
+      <w:r>
+        <w:rPr>
+          <w:rFonts w:ascii="Times New Roman" w:hAnsi="Times New Roman" w:cs="Times New Roman"/>
+          <w:sz w:val="24"/>
+          <w:szCs w:val="24"/>
+        </w:rPr>
+        <w:t xml:space="preserve">the </w:t>
+      </w:r>
+      <w:r>
+        <w:rPr>
+          <w:rFonts w:ascii="Times New Roman" w:hAnsi="Times New Roman" w:cs="Times New Roman"/>
+          <w:sz w:val="24"/>
+          <w:szCs w:val="24"/>
+        </w:rPr>
+        <w:t>United States Department of Health and Human Services</w:t>
+      </w:r>
+      <w:r>
+        <w:rPr>
+          <w:rFonts w:ascii="Times New Roman" w:hAnsi="Times New Roman" w:cs="Times New Roman"/>
+          <w:sz w:val="24"/>
+          <w:szCs w:val="24"/>
+        </w:rPr>
+        <w:t xml:space="preserve"> </w:t>
+      </w:r>
+      <w:r>
+        <w:rPr>
+          <w:rFonts w:ascii="Times New Roman" w:hAnsi="Times New Roman" w:cs="Times New Roman"/>
+          <w:sz w:val="24"/>
+          <w:szCs w:val="24"/>
+        </w:rPr>
+        <w:t xml:space="preserve">has found as much as a </w:t>
+      </w:r>
+      <w:r>
+        <w:rPr>
+          <w:rFonts w:ascii="Times New Roman" w:hAnsi="Times New Roman" w:cs="Times New Roman"/>
+          <w:sz w:val="24"/>
+          <w:szCs w:val="24"/>
+        </w:rPr>
+        <w:t>23%</w:t>
+      </w:r>
+      <w:r>
+        <w:rPr>
+          <w:rFonts w:ascii="Times New Roman" w:hAnsi="Times New Roman" w:cs="Times New Roman"/>
+          <w:sz w:val="24"/>
+          <w:szCs w:val="24"/>
+        </w:rPr>
+        <w:t xml:space="preserve"> </w:t>
+      </w:r>
+      <w:r>
+        <w:rPr>
+          <w:rFonts w:ascii="Times New Roman" w:hAnsi="Times New Roman" w:cs="Times New Roman"/>
+          <w:sz w:val="24"/>
+          <w:szCs w:val="24"/>
+        </w:rPr>
+        <w:t xml:space="preserve">reduction in </w:t>
+      </w:r>
+      <w:r>
+        <w:rPr>
+          <w:rFonts w:ascii="Times New Roman" w:hAnsi="Times New Roman" w:cs="Times New Roman"/>
+          <w:sz w:val="24"/>
+          <w:szCs w:val="24"/>
+        </w:rPr>
+        <w:t xml:space="preserve">any </w:t>
+      </w:r>
+      <w:r>
+        <w:rPr>
+          <w:rFonts w:ascii="Times New Roman" w:hAnsi="Times New Roman" w:cs="Times New Roman"/>
+          <w:sz w:val="24"/>
+          <w:szCs w:val="24"/>
+        </w:rPr>
+        <w:t>opioid</w:t>
+      </w:r>
+      <w:r>
+        <w:rPr>
+          <w:rFonts w:ascii="Times New Roman" w:hAnsi="Times New Roman" w:cs="Times New Roman"/>
+          <w:sz w:val="24"/>
+          <w:szCs w:val="24"/>
+        </w:rPr>
+        <w:t xml:space="preserve"> related hospitalization</w:t>
+      </w:r>
+      <w:r>
+        <w:rPr>
+          <w:rFonts w:ascii="Times New Roman" w:hAnsi="Times New Roman" w:cs="Times New Roman"/>
+          <w:sz w:val="24"/>
+          <w:szCs w:val="24"/>
+        </w:rPr>
+        <w:t>.</w:t>
+      </w:r>
+      <w:r>
+        <w:rPr>
+          <w:rFonts w:ascii="Times New Roman" w:hAnsi="Times New Roman" w:cs="Times New Roman"/>
+          <w:sz w:val="24"/>
+          <w:szCs w:val="24"/>
+        </w:rPr>
+        <w:t xml:space="preserve"> </w:t>
+      </w:r>
+      <w:r>
+        <w:rPr>
+          <w:rFonts w:ascii="Times New Roman" w:hAnsi="Times New Roman" w:cs="Times New Roman"/>
+          <w:sz w:val="24"/>
+          <w:szCs w:val="24"/>
+        </w:rPr>
+        <w:t xml:space="preserve">In fact, </w:t>
+      </w:r>
+      <w:r>
+        <w:rPr>
+          <w:rFonts w:ascii="Times New Roman" w:hAnsi="Times New Roman" w:cs="Times New Roman"/>
+          <w:sz w:val="24"/>
+          <w:szCs w:val="24"/>
+        </w:rPr>
+        <w:t>n</w:t>
+      </w:r>
+      <w:r>
+        <w:rPr>
+          <w:rFonts w:ascii="Times New Roman" w:hAnsi="Times New Roman" w:cs="Times New Roman"/>
+          <w:sz w:val="24"/>
+          <w:szCs w:val="24"/>
+        </w:rPr>
+        <w:t xml:space="preserve">ationwide usage of medical marijuana </w:t>
       </w:r>
       <w:r>
         <w:rPr>
@@ -1444,6 +2034,14 @@
           <w:sz w:val="24"/>
           <w:szCs w:val="24"/>
         </w:rPr>
+        <w:t xml:space="preserve">dual </w:t>
+      </w:r>
+      <w:r>
+        <w:rPr>
+          <w:rFonts w:ascii="Times New Roman" w:hAnsi="Times New Roman" w:cs="Times New Roman"/>
+          <w:sz w:val="24"/>
+          <w:szCs w:val="24"/>
+        </w:rPr>
         <w:t>opioid</w:t>
       </w:r>
       <w:r>
@@ -1452,7 +2050,592 @@
           <w:sz w:val="24"/>
           <w:szCs w:val="24"/>
         </w:rPr>
-        <w:t xml:space="preserve"> substitution </w:t>
+        <w:t xml:space="preserve"> and pot users </w:t>
+      </w:r>
+      <w:r>
+        <w:rPr>
+          <w:rFonts w:ascii="Times New Roman" w:hAnsi="Times New Roman" w:cs="Times New Roman"/>
+          <w:sz w:val="24"/>
+          <w:szCs w:val="24"/>
+        </w:rPr>
+        <w:t xml:space="preserve">found that </w:t>
+      </w:r>
+      <w:r>
+        <w:rPr>
+          <w:rFonts w:ascii="Times New Roman" w:hAnsi="Times New Roman" w:cs="Times New Roman"/>
+          <w:sz w:val="24"/>
+          <w:szCs w:val="24"/>
+        </w:rPr>
+        <w:t xml:space="preserve">a </w:t>
+      </w:r>
+      <w:r>
+        <w:rPr>
+          <w:rFonts w:ascii="Times New Roman" w:hAnsi="Times New Roman" w:cs="Times New Roman"/>
+          <w:sz w:val="24"/>
+          <w:szCs w:val="24"/>
+        </w:rPr>
+        <w:t>staggering</w:t>
+      </w:r>
+      <w:r>
+        <w:rPr>
+          <w:rFonts w:ascii="Times New Roman" w:hAnsi="Times New Roman" w:cs="Times New Roman"/>
+          <w:sz w:val="24"/>
+          <w:szCs w:val="24"/>
+        </w:rPr>
+        <w:t xml:space="preserve"> </w:t>
+      </w:r>
+      <w:r>
+        <w:rPr>
+          <w:rFonts w:ascii="Times New Roman" w:hAnsi="Times New Roman" w:cs="Times New Roman"/>
+          <w:sz w:val="24"/>
+          <w:szCs w:val="24"/>
+        </w:rPr>
+        <w:t>40</w:t>
+      </w:r>
+      <w:r>
+        <w:rPr>
+          <w:rFonts w:ascii="Times New Roman" w:hAnsi="Times New Roman" w:cs="Times New Roman"/>
+          <w:sz w:val="24"/>
+          <w:szCs w:val="24"/>
+        </w:rPr>
+        <w:t xml:space="preserve">% </w:t>
+      </w:r>
+      <w:r>
+        <w:rPr>
+          <w:rFonts w:ascii="Times New Roman" w:hAnsi="Times New Roman" w:cs="Times New Roman"/>
+          <w:sz w:val="24"/>
+          <w:szCs w:val="24"/>
+        </w:rPr>
+        <w:t xml:space="preserve">of </w:t>
+      </w:r>
+      <w:r>
+        <w:rPr>
+          <w:rFonts w:ascii="Times New Roman" w:hAnsi="Times New Roman" w:cs="Times New Roman"/>
+          <w:sz w:val="24"/>
+          <w:szCs w:val="24"/>
+        </w:rPr>
+        <w:t>respondents</w:t>
+      </w:r>
+      <w:r>
+        <w:rPr>
+          <w:rFonts w:ascii="Times New Roman" w:hAnsi="Times New Roman" w:cs="Times New Roman"/>
+          <w:sz w:val="24"/>
+          <w:szCs w:val="24"/>
+        </w:rPr>
+        <w:t xml:space="preserve"> indicated that </w:t>
+      </w:r>
+      <w:r>
+        <w:rPr>
+          <w:rFonts w:ascii="Times New Roman" w:hAnsi="Times New Roman" w:cs="Times New Roman"/>
+          <w:sz w:val="24"/>
+          <w:szCs w:val="24"/>
+        </w:rPr>
+        <w:t xml:space="preserve">their usage of opioids decreased as a result of using </w:t>
+      </w:r>
+      <w:r>
+        <w:rPr>
+          <w:rFonts w:ascii="Times New Roman" w:hAnsi="Times New Roman" w:cs="Times New Roman"/>
+          <w:sz w:val="24"/>
+          <w:szCs w:val="24"/>
+        </w:rPr>
+        <w:t>cannabis</w:t>
+      </w:r>
+      <w:r>
+        <w:rPr>
+          <w:rFonts w:ascii="Times New Roman" w:hAnsi="Times New Roman" w:cs="Times New Roman"/>
+          <w:sz w:val="24"/>
+          <w:szCs w:val="24"/>
+        </w:rPr>
+        <w:t xml:space="preserve"> (Ishida 5)</w:t>
+      </w:r>
+      <w:r>
+        <w:rPr>
+          <w:rFonts w:ascii="Times New Roman" w:hAnsi="Times New Roman" w:cs="Times New Roman"/>
+          <w:sz w:val="24"/>
+          <w:szCs w:val="24"/>
+        </w:rPr>
+        <w:t xml:space="preserve"> </w:t>
+      </w:r>
+      <w:r>
+        <w:rPr>
+          <w:rFonts w:ascii="Times New Roman" w:hAnsi="Times New Roman" w:cs="Times New Roman"/>
+          <w:sz w:val="24"/>
+          <w:szCs w:val="24"/>
+        </w:rPr>
+        <w:t xml:space="preserve">while only </w:t>
+      </w:r>
+      <w:r>
+        <w:rPr>
+          <w:rFonts w:ascii="Times New Roman" w:hAnsi="Times New Roman" w:cs="Times New Roman"/>
+          <w:sz w:val="24"/>
+          <w:szCs w:val="24"/>
+        </w:rPr>
+        <w:t xml:space="preserve">8% of </w:t>
+      </w:r>
+      <w:r>
+        <w:rPr>
+          <w:rFonts w:ascii="Times New Roman" w:hAnsi="Times New Roman" w:cs="Times New Roman"/>
+          <w:sz w:val="24"/>
+          <w:szCs w:val="24"/>
+        </w:rPr>
+        <w:t>respondents</w:t>
+      </w:r>
+      <w:r>
+        <w:rPr>
+          <w:rFonts w:ascii="Times New Roman" w:hAnsi="Times New Roman" w:cs="Times New Roman"/>
+          <w:sz w:val="24"/>
+          <w:szCs w:val="24"/>
+        </w:rPr>
+        <w:t xml:space="preserve"> indicated that their usage in opioids increased.</w:t>
+      </w:r>
+      <w:r>
+        <w:rPr>
+          <w:rFonts w:ascii="Times New Roman" w:hAnsi="Times New Roman" w:cs="Times New Roman"/>
+          <w:sz w:val="24"/>
+          <w:szCs w:val="24"/>
+        </w:rPr>
+        <w:t xml:space="preserve"> </w:t>
+      </w:r>
+      <w:r>
+        <w:rPr>
+          <w:rFonts w:ascii="Times New Roman" w:hAnsi="Times New Roman" w:cs="Times New Roman"/>
+          <w:sz w:val="24"/>
+          <w:szCs w:val="24"/>
+        </w:rPr>
+        <w:t xml:space="preserve">Those </w:t>
+      </w:r>
+      <w:r>
+        <w:rPr>
+          <w:rFonts w:ascii="Times New Roman" w:hAnsi="Times New Roman" w:cs="Times New Roman"/>
+          <w:sz w:val="24"/>
+          <w:szCs w:val="24"/>
+        </w:rPr>
+        <w:t xml:space="preserve">who did substitute </w:t>
+      </w:r>
+      <w:r>
+        <w:rPr>
+          <w:rFonts w:ascii="Times New Roman" w:hAnsi="Times New Roman" w:cs="Times New Roman"/>
+          <w:sz w:val="24"/>
+          <w:szCs w:val="24"/>
+        </w:rPr>
+        <w:t xml:space="preserve">opioids with </w:t>
+      </w:r>
+      <w:r>
+        <w:rPr>
+          <w:rFonts w:ascii="Times New Roman" w:hAnsi="Times New Roman" w:cs="Times New Roman"/>
+          <w:sz w:val="24"/>
+          <w:szCs w:val="24"/>
+        </w:rPr>
+        <w:t>marijuana</w:t>
+      </w:r>
+      <w:r>
+        <w:rPr>
+          <w:rFonts w:ascii="Times New Roman" w:hAnsi="Times New Roman" w:cs="Times New Roman"/>
+          <w:sz w:val="24"/>
+          <w:szCs w:val="24"/>
+        </w:rPr>
+        <w:t xml:space="preserve"> claimed </w:t>
+      </w:r>
+      <w:r>
+        <w:rPr>
+          <w:rFonts w:ascii="Times New Roman" w:hAnsi="Times New Roman" w:cs="Times New Roman"/>
+          <w:sz w:val="24"/>
+          <w:szCs w:val="24"/>
+        </w:rPr>
+        <w:t>its</w:t>
+      </w:r>
+      <w:r>
+        <w:rPr>
+          <w:rFonts w:ascii="Times New Roman" w:hAnsi="Times New Roman" w:cs="Times New Roman"/>
+          <w:sz w:val="24"/>
+          <w:szCs w:val="24"/>
+        </w:rPr>
+        <w:t xml:space="preserve"> efficacy in pain management was </w:t>
+      </w:r>
+      <w:r>
+        <w:rPr>
+          <w:rFonts w:ascii="Times New Roman" w:hAnsi="Times New Roman" w:cs="Times New Roman"/>
+          <w:sz w:val="24"/>
+          <w:szCs w:val="24"/>
+        </w:rPr>
+        <w:t xml:space="preserve">superior to </w:t>
+      </w:r>
+      <w:r>
+        <w:rPr>
+          <w:rFonts w:ascii="Times New Roman" w:hAnsi="Times New Roman" w:cs="Times New Roman"/>
+          <w:sz w:val="24"/>
+          <w:szCs w:val="24"/>
+        </w:rPr>
+        <w:t>opioids</w:t>
+      </w:r>
+      <w:r>
+        <w:rPr>
+          <w:rFonts w:ascii="Times New Roman" w:hAnsi="Times New Roman" w:cs="Times New Roman"/>
+          <w:sz w:val="24"/>
+          <w:szCs w:val="24"/>
+        </w:rPr>
+        <w:t xml:space="preserve"> (</w:t>
+      </w:r>
+      <w:r>
+        <w:rPr>
+          <w:rFonts w:ascii="Times New Roman" w:hAnsi="Times New Roman" w:cs="Times New Roman"/>
+          <w:sz w:val="24"/>
+          <w:szCs w:val="24"/>
+        </w:rPr>
+        <w:t xml:space="preserve">Ishida </w:t>
+      </w:r>
+      <w:r>
+        <w:rPr>
+          <w:rFonts w:ascii="Times New Roman" w:hAnsi="Times New Roman" w:cs="Times New Roman"/>
+          <w:sz w:val="24"/>
+          <w:szCs w:val="24"/>
+        </w:rPr>
+        <w:t>4)</w:t>
+      </w:r>
+      <w:r>
+        <w:rPr>
+          <w:rFonts w:ascii="Times New Roman" w:hAnsi="Times New Roman" w:cs="Times New Roman"/>
+          <w:sz w:val="24"/>
+          <w:szCs w:val="24"/>
+        </w:rPr>
+        <w:t>.</w:t>
+      </w:r>
+      <w:r>
+        <w:rPr>
+          <w:rFonts w:ascii="Times New Roman" w:hAnsi="Times New Roman" w:cs="Times New Roman"/>
+          <w:sz w:val="24"/>
+          <w:szCs w:val="24"/>
+        </w:rPr>
+        <w:t xml:space="preserve"> </w:t>
+      </w:r>
+      <w:r>
+        <w:rPr>
+          <w:rFonts w:ascii="Times New Roman" w:hAnsi="Times New Roman" w:cs="Times New Roman"/>
+          <w:sz w:val="24"/>
+          <w:szCs w:val="24"/>
+        </w:rPr>
+        <w:t xml:space="preserve">These </w:t>
+      </w:r>
+      <w:r>
+        <w:rPr>
+          <w:rFonts w:ascii="Times New Roman" w:hAnsi="Times New Roman" w:cs="Times New Roman"/>
+          <w:sz w:val="24"/>
+          <w:szCs w:val="24"/>
+        </w:rPr>
+        <w:t xml:space="preserve">conclusions are </w:t>
+      </w:r>
+      <w:r>
+        <w:rPr>
+          <w:rFonts w:ascii="Times New Roman" w:hAnsi="Times New Roman" w:cs="Times New Roman"/>
+          <w:sz w:val="24"/>
+          <w:szCs w:val="24"/>
+        </w:rPr>
+        <w:t xml:space="preserve">corroborated by </w:t>
+      </w:r>
+      <w:r>
+        <w:rPr>
+          <w:rFonts w:ascii="Times New Roman" w:hAnsi="Times New Roman" w:cs="Times New Roman"/>
+          <w:sz w:val="24"/>
+          <w:szCs w:val="24"/>
+        </w:rPr>
+        <w:t>other similar reports</w:t>
+      </w:r>
+      <w:r>
+        <w:rPr>
+          <w:rFonts w:ascii="Times New Roman" w:hAnsi="Times New Roman" w:cs="Times New Roman"/>
+          <w:sz w:val="24"/>
+          <w:szCs w:val="24"/>
+        </w:rPr>
+        <w:t xml:space="preserve">. </w:t>
+      </w:r>
+      <w:r>
+        <w:rPr>
+          <w:rFonts w:ascii="Times New Roman" w:hAnsi="Times New Roman" w:cs="Times New Roman"/>
+          <w:sz w:val="24"/>
+          <w:szCs w:val="24"/>
+        </w:rPr>
+        <w:t>A</w:t>
+      </w:r>
+      <w:r>
+        <w:rPr>
+          <w:rFonts w:ascii="Times New Roman" w:hAnsi="Times New Roman" w:cs="Times New Roman"/>
+          <w:sz w:val="24"/>
+          <w:szCs w:val="24"/>
+        </w:rPr>
+        <w:t xml:space="preserve"> </w:t>
+      </w:r>
+      <w:r>
+        <w:rPr>
+          <w:rFonts w:ascii="Times New Roman" w:hAnsi="Times New Roman" w:cs="Times New Roman"/>
+          <w:sz w:val="24"/>
+          <w:szCs w:val="24"/>
+        </w:rPr>
+        <w:t xml:space="preserve">report from </w:t>
+      </w:r>
+      <w:r>
+        <w:rPr>
+          <w:rFonts w:ascii="Times New Roman" w:hAnsi="Times New Roman" w:cs="Times New Roman"/>
+          <w:sz w:val="24"/>
+          <w:szCs w:val="24"/>
+        </w:rPr>
+        <w:t xml:space="preserve">The National </w:t>
+      </w:r>
+      <w:r>
+        <w:rPr>
+          <w:rFonts w:ascii="Times New Roman" w:hAnsi="Times New Roman" w:cs="Times New Roman"/>
+          <w:sz w:val="24"/>
+          <w:szCs w:val="24"/>
+        </w:rPr>
+        <w:t>Academics</w:t>
+      </w:r>
+      <w:r>
+        <w:rPr>
+          <w:rFonts w:ascii="Times New Roman" w:hAnsi="Times New Roman" w:cs="Times New Roman"/>
+          <w:sz w:val="24"/>
+          <w:szCs w:val="24"/>
+        </w:rPr>
+        <w:t xml:space="preserve"> of Sciences, Engineering, and Medicine</w:t>
+      </w:r>
+      <w:r>
+        <w:rPr>
+          <w:rFonts w:ascii="Times New Roman" w:hAnsi="Times New Roman" w:cs="Times New Roman"/>
+          <w:sz w:val="24"/>
+          <w:szCs w:val="24"/>
+        </w:rPr>
+        <w:t xml:space="preserve"> </w:t>
+      </w:r>
+      <w:r>
+        <w:rPr>
+          <w:rFonts w:ascii="Times New Roman" w:hAnsi="Times New Roman" w:cs="Times New Roman"/>
+          <w:sz w:val="24"/>
+          <w:szCs w:val="24"/>
+        </w:rPr>
+        <w:t xml:space="preserve">comes to a </w:t>
+      </w:r>
+      <w:r>
+        <w:rPr>
+          <w:rFonts w:ascii="Times New Roman" w:hAnsi="Times New Roman" w:cs="Times New Roman"/>
+          <w:sz w:val="24"/>
+          <w:szCs w:val="24"/>
+        </w:rPr>
+        <w:t xml:space="preserve">similar conclusion, that </w:t>
+      </w:r>
+      <w:r>
+        <w:rPr>
+          <w:rFonts w:ascii="Times New Roman" w:hAnsi="Times New Roman" w:cs="Times New Roman"/>
+          <w:sz w:val="24"/>
+          <w:szCs w:val="24"/>
+        </w:rPr>
+        <w:t>“</w:t>
+      </w:r>
+      <w:r>
+        <w:rPr>
+          <w:rFonts w:ascii="Times New Roman" w:hAnsi="Times New Roman" w:cs="Times New Roman"/>
+          <w:sz w:val="24"/>
+          <w:szCs w:val="24"/>
+        </w:rPr>
+        <w:t>there is substantial evidence that cannabis is an effective treatment for chronic pain in adults.</w:t>
+      </w:r>
+      <w:r>
+        <w:rPr>
+          <w:rFonts w:ascii="Times New Roman" w:hAnsi="Times New Roman" w:cs="Times New Roman"/>
+          <w:sz w:val="24"/>
+          <w:szCs w:val="24"/>
+        </w:rPr>
+        <w:t>”</w:t>
+      </w:r>
+      <w:r>
+        <w:rPr>
+          <w:rFonts w:ascii="Times New Roman" w:hAnsi="Times New Roman" w:cs="Times New Roman"/>
+          <w:sz w:val="24"/>
+          <w:szCs w:val="24"/>
+        </w:rPr>
+        <w:t xml:space="preserve"> (</w:t>
+      </w:r>
+      <w:r>
+        <w:rPr>
+          <w:rFonts w:ascii="Times New Roman" w:hAnsi="Times New Roman" w:cs="Times New Roman"/>
+          <w:sz w:val="24"/>
+          <w:szCs w:val="24"/>
+        </w:rPr>
+        <w:t xml:space="preserve">Americans </w:t>
+      </w:r>
+      <w:r>
+        <w:rPr>
+          <w:rFonts w:ascii="Times New Roman" w:hAnsi="Times New Roman" w:cs="Times New Roman"/>
+          <w:sz w:val="24"/>
+          <w:szCs w:val="24"/>
+        </w:rPr>
+        <w:t>f</w:t>
+      </w:r>
+      <w:r>
+        <w:rPr>
+          <w:rFonts w:ascii="Times New Roman" w:hAnsi="Times New Roman" w:cs="Times New Roman"/>
+          <w:sz w:val="24"/>
+          <w:szCs w:val="24"/>
+        </w:rPr>
+        <w:t>or Safe Access</w:t>
+      </w:r>
+      <w:r>
+        <w:rPr>
+          <w:rFonts w:ascii="Times New Roman" w:hAnsi="Times New Roman" w:cs="Times New Roman"/>
+          <w:sz w:val="24"/>
+          <w:szCs w:val="24"/>
+        </w:rPr>
+        <w:t xml:space="preserve"> 4</w:t>
+      </w:r>
+      <w:r>
+        <w:rPr>
+          <w:rFonts w:ascii="Times New Roman" w:hAnsi="Times New Roman" w:cs="Times New Roman"/>
+          <w:sz w:val="24"/>
+          <w:szCs w:val="24"/>
+        </w:rPr>
+        <w:t>)</w:t>
+      </w:r>
+      <w:r>
+        <w:rPr>
+          <w:rFonts w:ascii="Times New Roman" w:hAnsi="Times New Roman" w:cs="Times New Roman"/>
+          <w:sz w:val="24"/>
+          <w:szCs w:val="24"/>
+        </w:rPr>
+        <w:t>.</w:t>
+      </w:r>
+      <w:r>
+        <w:rPr>
+          <w:rFonts w:ascii="Times New Roman" w:hAnsi="Times New Roman" w:cs="Times New Roman"/>
+          <w:sz w:val="24"/>
+          <w:szCs w:val="24"/>
+        </w:rPr>
+        <w:t xml:space="preserve"> </w:t>
+      </w:r>
+      <w:r>
+        <w:rPr>
+          <w:rFonts w:ascii="Times New Roman" w:hAnsi="Times New Roman" w:cs="Times New Roman"/>
+          <w:sz w:val="24"/>
+          <w:szCs w:val="24"/>
+        </w:rPr>
+        <w:t xml:space="preserve">In </w:t>
+      </w:r>
+      <w:r>
+        <w:rPr>
+          <w:rFonts w:ascii="Times New Roman" w:hAnsi="Times New Roman" w:cs="Times New Roman"/>
+          <w:sz w:val="24"/>
+          <w:szCs w:val="24"/>
+        </w:rPr>
+        <w:t>several</w:t>
+      </w:r>
+      <w:r>
+        <w:rPr>
+          <w:rFonts w:ascii="Times New Roman" w:hAnsi="Times New Roman" w:cs="Times New Roman"/>
+          <w:sz w:val="24"/>
+          <w:szCs w:val="24"/>
+        </w:rPr>
+        <w:t xml:space="preserve"> studies run </w:t>
+      </w:r>
+      <w:r>
+        <w:rPr>
+          <w:rFonts w:ascii="Times New Roman" w:hAnsi="Times New Roman" w:cs="Times New Roman"/>
+          <w:sz w:val="24"/>
+          <w:szCs w:val="24"/>
+        </w:rPr>
+        <w:t xml:space="preserve">by the </w:t>
+      </w:r>
+      <w:r>
+        <w:rPr>
+          <w:rFonts w:ascii="Times New Roman" w:hAnsi="Times New Roman" w:cs="Times New Roman"/>
+          <w:sz w:val="24"/>
+          <w:szCs w:val="24"/>
+        </w:rPr>
+        <w:t xml:space="preserve">Center for Medicinal Cannabis </w:t>
+      </w:r>
+      <w:r>
+        <w:rPr>
+          <w:rFonts w:ascii="Times New Roman" w:hAnsi="Times New Roman" w:cs="Times New Roman"/>
+          <w:sz w:val="24"/>
+          <w:szCs w:val="24"/>
+        </w:rPr>
+        <w:lastRenderedPageBreak/>
+        <w:t>Research</w:t>
+      </w:r>
+      <w:r>
+        <w:rPr>
+          <w:rFonts w:ascii="Times New Roman" w:hAnsi="Times New Roman" w:cs="Times New Roman"/>
+          <w:sz w:val="24"/>
+          <w:szCs w:val="24"/>
+        </w:rPr>
+        <w:t xml:space="preserve"> at </w:t>
+      </w:r>
+      <w:r>
+        <w:rPr>
+          <w:rFonts w:ascii="Times New Roman" w:hAnsi="Times New Roman" w:cs="Times New Roman"/>
+          <w:sz w:val="24"/>
+          <w:szCs w:val="24"/>
+        </w:rPr>
+        <w:t xml:space="preserve">UC </w:t>
+      </w:r>
+      <w:r>
+        <w:rPr>
+          <w:rFonts w:ascii="Times New Roman" w:hAnsi="Times New Roman" w:cs="Times New Roman"/>
+          <w:sz w:val="24"/>
+          <w:szCs w:val="24"/>
+        </w:rPr>
+        <w:t>San Diego</w:t>
+      </w:r>
+      <w:r>
+        <w:rPr>
+          <w:rFonts w:ascii="Times New Roman" w:hAnsi="Times New Roman" w:cs="Times New Roman"/>
+          <w:sz w:val="24"/>
+          <w:szCs w:val="24"/>
+        </w:rPr>
+        <w:t xml:space="preserve">, </w:t>
+      </w:r>
+      <w:r>
+        <w:rPr>
+          <w:rFonts w:ascii="Times New Roman" w:hAnsi="Times New Roman" w:cs="Times New Roman"/>
+          <w:sz w:val="24"/>
+          <w:szCs w:val="24"/>
+        </w:rPr>
+        <w:t>marijuana was confirmed as a</w:t>
+      </w:r>
+      <w:r>
+        <w:rPr>
+          <w:rFonts w:ascii="Times New Roman" w:hAnsi="Times New Roman" w:cs="Times New Roman"/>
+          <w:sz w:val="24"/>
+          <w:szCs w:val="24"/>
+        </w:rPr>
+        <w:t xml:space="preserve">n </w:t>
+      </w:r>
+      <w:r>
+        <w:rPr>
+          <w:rFonts w:ascii="Times New Roman" w:hAnsi="Times New Roman" w:cs="Times New Roman"/>
+          <w:sz w:val="24"/>
+          <w:szCs w:val="24"/>
+        </w:rPr>
+        <w:t xml:space="preserve">effective </w:t>
+      </w:r>
+      <w:r>
+        <w:rPr>
+          <w:rFonts w:ascii="Times New Roman" w:hAnsi="Times New Roman" w:cs="Times New Roman"/>
+          <w:sz w:val="24"/>
+          <w:szCs w:val="24"/>
+        </w:rPr>
+        <w:t xml:space="preserve">pain reliever </w:t>
+      </w:r>
+      <w:r>
+        <w:rPr>
+          <w:rFonts w:ascii="Times New Roman" w:hAnsi="Times New Roman" w:cs="Times New Roman"/>
+          <w:sz w:val="24"/>
+          <w:szCs w:val="24"/>
+        </w:rPr>
+        <w:t xml:space="preserve">for </w:t>
+      </w:r>
+      <w:r>
+        <w:rPr>
+          <w:rFonts w:ascii="Times New Roman" w:hAnsi="Times New Roman" w:cs="Times New Roman"/>
+          <w:sz w:val="24"/>
+          <w:szCs w:val="24"/>
+        </w:rPr>
+        <w:t xml:space="preserve">patients that suffered </w:t>
       </w:r>
       <w:r>
         <w:rPr>
@@ -1468,199 +2651,500 @@
           <w:sz w:val="24"/>
           <w:szCs w:val="24"/>
         </w:rPr>
-        <w:t xml:space="preserve">pot </w:t>
-      </w:r>
-      <w:r>
-        <w:rPr>
-          <w:rFonts w:ascii="Times New Roman" w:hAnsi="Times New Roman" w:cs="Times New Roman"/>
-          <w:sz w:val="24"/>
-          <w:szCs w:val="24"/>
-        </w:rPr>
-        <w:t xml:space="preserve">found that </w:t>
-      </w:r>
-      <w:r>
-        <w:rPr>
-          <w:rFonts w:ascii="Times New Roman" w:hAnsi="Times New Roman" w:cs="Times New Roman"/>
-          <w:sz w:val="24"/>
-          <w:szCs w:val="24"/>
-        </w:rPr>
-        <w:t xml:space="preserve">over 40% of </w:t>
-      </w:r>
-      <w:r>
-        <w:rPr>
-          <w:rFonts w:ascii="Times New Roman" w:hAnsi="Times New Roman" w:cs="Times New Roman"/>
-          <w:sz w:val="24"/>
-          <w:szCs w:val="24"/>
-        </w:rPr>
-        <w:t>opioid</w:t>
-      </w:r>
-      <w:r>
-        <w:rPr>
-          <w:rFonts w:ascii="Times New Roman" w:hAnsi="Times New Roman" w:cs="Times New Roman"/>
-          <w:sz w:val="24"/>
-          <w:szCs w:val="24"/>
-        </w:rPr>
-        <w:t xml:space="preserve"> and pot users within </w:t>
-      </w:r>
-      <w:r>
-        <w:rPr>
-          <w:rFonts w:ascii="Times New Roman" w:hAnsi="Times New Roman" w:cs="Times New Roman"/>
-          <w:sz w:val="24"/>
-          <w:szCs w:val="24"/>
-        </w:rPr>
-        <w:t xml:space="preserve">2019 </w:t>
-      </w:r>
-      <w:r>
-        <w:rPr>
-          <w:rFonts w:ascii="Times New Roman" w:hAnsi="Times New Roman" w:cs="Times New Roman"/>
-          <w:sz w:val="24"/>
-          <w:szCs w:val="24"/>
-        </w:rPr>
-        <w:t xml:space="preserve">stated that </w:t>
-      </w:r>
-      <w:r>
-        <w:rPr>
-          <w:rFonts w:ascii="Times New Roman" w:hAnsi="Times New Roman" w:cs="Times New Roman"/>
-          <w:sz w:val="24"/>
-          <w:szCs w:val="24"/>
-        </w:rPr>
-        <w:t xml:space="preserve">their usage of opioids decreased as a result of using </w:t>
-      </w:r>
-      <w:r>
-        <w:rPr>
-          <w:rFonts w:ascii="Times New Roman" w:hAnsi="Times New Roman" w:cs="Times New Roman"/>
-          <w:sz w:val="24"/>
-          <w:szCs w:val="24"/>
-        </w:rPr>
-        <w:t>cannabis.</w:t>
+        <w:t>n</w:t>
+      </w:r>
+      <w:r>
+        <w:rPr>
+          <w:rFonts w:ascii="Times New Roman" w:hAnsi="Times New Roman" w:cs="Times New Roman"/>
+          <w:sz w:val="24"/>
+          <w:szCs w:val="24"/>
+        </w:rPr>
+        <w:t xml:space="preserve">europathic </w:t>
+      </w:r>
+      <w:r>
+        <w:rPr>
+          <w:rFonts w:ascii="Times New Roman" w:hAnsi="Times New Roman" w:cs="Times New Roman"/>
+          <w:sz w:val="24"/>
+          <w:szCs w:val="24"/>
+        </w:rPr>
+        <w:t>p</w:t>
+      </w:r>
+      <w:r>
+        <w:rPr>
+          <w:rFonts w:ascii="Times New Roman" w:hAnsi="Times New Roman" w:cs="Times New Roman"/>
+          <w:sz w:val="24"/>
+          <w:szCs w:val="24"/>
+        </w:rPr>
+        <w:t>ain</w:t>
+      </w:r>
+      <w:r>
+        <w:rPr>
+          <w:rFonts w:ascii="Times New Roman" w:hAnsi="Times New Roman" w:cs="Times New Roman"/>
+          <w:sz w:val="24"/>
+          <w:szCs w:val="24"/>
+        </w:rPr>
+        <w:t>,</w:t>
+      </w:r>
+      <w:r>
+        <w:rPr>
+          <w:rFonts w:ascii="Times New Roman" w:hAnsi="Times New Roman" w:cs="Times New Roman"/>
+          <w:sz w:val="24"/>
+          <w:szCs w:val="24"/>
+        </w:rPr>
+        <w:t xml:space="preserve"> </w:t>
+      </w:r>
+      <w:r>
+        <w:rPr>
+          <w:rFonts w:ascii="Times New Roman" w:hAnsi="Times New Roman" w:cs="Times New Roman"/>
+          <w:sz w:val="24"/>
+          <w:szCs w:val="24"/>
+        </w:rPr>
+        <w:t xml:space="preserve">general </w:t>
+      </w:r>
+      <w:r>
+        <w:rPr>
+          <w:rFonts w:ascii="Times New Roman" w:hAnsi="Times New Roman" w:cs="Times New Roman"/>
+          <w:sz w:val="24"/>
+          <w:szCs w:val="24"/>
+        </w:rPr>
+        <w:t>pain</w:t>
+      </w:r>
+      <w:r>
+        <w:rPr>
+          <w:rFonts w:ascii="Times New Roman" w:hAnsi="Times New Roman" w:cs="Times New Roman"/>
+          <w:sz w:val="24"/>
+          <w:szCs w:val="24"/>
+        </w:rPr>
+        <w:t xml:space="preserve"> (artificially introduced </w:t>
+      </w:r>
+      <w:r>
+        <w:rPr>
+          <w:rFonts w:ascii="Times New Roman" w:hAnsi="Times New Roman" w:cs="Times New Roman"/>
+          <w:sz w:val="24"/>
+          <w:szCs w:val="24"/>
+        </w:rPr>
+        <w:t xml:space="preserve">via </w:t>
+      </w:r>
+      <w:r>
+        <w:rPr>
+          <w:rFonts w:ascii="Times New Roman" w:hAnsi="Times New Roman" w:cs="Times New Roman"/>
+          <w:sz w:val="24"/>
+          <w:szCs w:val="24"/>
+        </w:rPr>
+        <w:t xml:space="preserve">injection), </w:t>
+      </w:r>
+      <w:r>
+        <w:rPr>
+          <w:rFonts w:ascii="Times New Roman" w:hAnsi="Times New Roman" w:cs="Times New Roman"/>
+          <w:sz w:val="24"/>
+          <w:szCs w:val="24"/>
+        </w:rPr>
+        <w:t xml:space="preserve">and </w:t>
+      </w:r>
+      <w:r>
+        <w:rPr>
+          <w:rFonts w:ascii="Times New Roman" w:hAnsi="Times New Roman" w:cs="Times New Roman"/>
+          <w:sz w:val="24"/>
+          <w:szCs w:val="24"/>
+        </w:rPr>
+        <w:t>m</w:t>
+      </w:r>
+      <w:r>
+        <w:rPr>
+          <w:rFonts w:ascii="Times New Roman" w:hAnsi="Times New Roman" w:cs="Times New Roman"/>
+          <w:sz w:val="24"/>
+          <w:szCs w:val="24"/>
+        </w:rPr>
+        <w:t xml:space="preserve">ultiple </w:t>
+      </w:r>
+      <w:r>
+        <w:rPr>
+          <w:rFonts w:ascii="Times New Roman" w:hAnsi="Times New Roman" w:cs="Times New Roman"/>
+          <w:sz w:val="24"/>
+          <w:szCs w:val="24"/>
+        </w:rPr>
+        <w:t>s</w:t>
+      </w:r>
+      <w:r>
+        <w:rPr>
+          <w:rFonts w:ascii="Times New Roman" w:hAnsi="Times New Roman" w:cs="Times New Roman"/>
+          <w:sz w:val="24"/>
+          <w:szCs w:val="24"/>
+        </w:rPr>
+        <w:t>clerosis</w:t>
+      </w:r>
+      <w:r>
+        <w:rPr>
+          <w:rFonts w:ascii="Times New Roman" w:hAnsi="Times New Roman" w:cs="Times New Roman"/>
+          <w:sz w:val="24"/>
+          <w:szCs w:val="24"/>
+        </w:rPr>
+        <w:t xml:space="preserve"> (MS)</w:t>
+      </w:r>
+      <w:r>
+        <w:rPr>
+          <w:rFonts w:ascii="Times New Roman" w:hAnsi="Times New Roman" w:cs="Times New Roman"/>
+          <w:sz w:val="24"/>
+          <w:szCs w:val="24"/>
+        </w:rPr>
+        <w:t>.</w:t>
+      </w:r>
+      <w:r>
+        <w:rPr>
+          <w:rFonts w:ascii="Times New Roman" w:hAnsi="Times New Roman" w:cs="Times New Roman"/>
+          <w:sz w:val="24"/>
+          <w:szCs w:val="24"/>
+        </w:rPr>
+        <w:t xml:space="preserve"> </w:t>
+      </w:r>
+      <w:r>
+        <w:rPr>
+          <w:rFonts w:ascii="Times New Roman" w:hAnsi="Times New Roman" w:cs="Times New Roman"/>
+          <w:sz w:val="24"/>
+          <w:szCs w:val="24"/>
+        </w:rPr>
+        <w:t>Not only is marijuana</w:t>
+      </w:r>
+      <w:r>
+        <w:rPr>
+          <w:rFonts w:ascii="Times New Roman" w:hAnsi="Times New Roman" w:cs="Times New Roman"/>
+          <w:sz w:val="24"/>
+          <w:szCs w:val="24"/>
+        </w:rPr>
+        <w:t xml:space="preserve"> effective</w:t>
+      </w:r>
+      <w:r>
+        <w:rPr>
+          <w:rFonts w:ascii="Times New Roman" w:hAnsi="Times New Roman" w:cs="Times New Roman"/>
+          <w:sz w:val="24"/>
+          <w:szCs w:val="24"/>
+        </w:rPr>
+        <w:t xml:space="preserve"> for pain </w:t>
+      </w:r>
+      <w:r>
+        <w:rPr>
+          <w:rFonts w:ascii="Times New Roman" w:hAnsi="Times New Roman" w:cs="Times New Roman"/>
+          <w:sz w:val="24"/>
+          <w:szCs w:val="24"/>
+        </w:rPr>
+        <w:t xml:space="preserve">relief, </w:t>
+      </w:r>
+      <w:r>
+        <w:rPr>
+          <w:rFonts w:ascii="Times New Roman" w:hAnsi="Times New Roman" w:cs="Times New Roman"/>
+          <w:sz w:val="24"/>
+          <w:szCs w:val="24"/>
+        </w:rPr>
+        <w:t>in some cases</w:t>
+      </w:r>
+      <w:r>
+        <w:rPr>
+          <w:rFonts w:ascii="Times New Roman" w:hAnsi="Times New Roman" w:cs="Times New Roman"/>
+          <w:sz w:val="24"/>
+          <w:szCs w:val="24"/>
+        </w:rPr>
+        <w:t xml:space="preserve"> </w:t>
+      </w:r>
+      <w:r>
+        <w:rPr>
+          <w:rFonts w:ascii="Times New Roman" w:hAnsi="Times New Roman" w:cs="Times New Roman"/>
+          <w:sz w:val="24"/>
+          <w:szCs w:val="24"/>
+        </w:rPr>
+        <w:t xml:space="preserve">even more effective than </w:t>
+      </w:r>
+      <w:r>
+        <w:rPr>
+          <w:rFonts w:ascii="Times New Roman" w:hAnsi="Times New Roman" w:cs="Times New Roman"/>
+          <w:sz w:val="24"/>
+          <w:szCs w:val="24"/>
+        </w:rPr>
+        <w:t>opioids</w:t>
+      </w:r>
+      <w:r>
+        <w:rPr>
+          <w:rFonts w:ascii="Times New Roman" w:hAnsi="Times New Roman" w:cs="Times New Roman"/>
+          <w:sz w:val="24"/>
+          <w:szCs w:val="24"/>
+        </w:rPr>
+        <w:t>,</w:t>
+      </w:r>
+      <w:r>
+        <w:rPr>
+          <w:rFonts w:ascii="Times New Roman" w:hAnsi="Times New Roman" w:cs="Times New Roman"/>
+          <w:sz w:val="24"/>
+          <w:szCs w:val="24"/>
+        </w:rPr>
+        <w:t xml:space="preserve"> users report </w:t>
+      </w:r>
+      <w:r>
+        <w:rPr>
+          <w:rFonts w:ascii="Times New Roman" w:hAnsi="Times New Roman" w:cs="Times New Roman"/>
+          <w:sz w:val="24"/>
+          <w:szCs w:val="24"/>
+        </w:rPr>
+        <w:t>fewer</w:t>
+      </w:r>
+      <w:r>
+        <w:rPr>
+          <w:rFonts w:ascii="Times New Roman" w:hAnsi="Times New Roman" w:cs="Times New Roman"/>
+          <w:sz w:val="24"/>
+          <w:szCs w:val="24"/>
+        </w:rPr>
+        <w:t xml:space="preserve"> addictive qualities </w:t>
+      </w:r>
+      <w:r>
+        <w:rPr>
+          <w:rFonts w:ascii="Times New Roman" w:hAnsi="Times New Roman" w:cs="Times New Roman"/>
+          <w:sz w:val="24"/>
+          <w:szCs w:val="24"/>
+        </w:rPr>
+        <w:t xml:space="preserve">and </w:t>
+      </w:r>
+      <w:r>
+        <w:rPr>
+          <w:rFonts w:ascii="Times New Roman" w:hAnsi="Times New Roman" w:cs="Times New Roman"/>
+          <w:sz w:val="24"/>
+          <w:szCs w:val="24"/>
+        </w:rPr>
+        <w:t xml:space="preserve">fewer side effects. </w:t>
+      </w:r>
+      <w:r>
+        <w:rPr>
+          <w:rFonts w:ascii="Times New Roman" w:hAnsi="Times New Roman" w:cs="Times New Roman"/>
+          <w:sz w:val="24"/>
+          <w:szCs w:val="24"/>
+        </w:rPr>
+        <w:t xml:space="preserve">In </w:t>
+      </w:r>
+      <w:r>
+        <w:rPr>
+          <w:rFonts w:ascii="Times New Roman" w:hAnsi="Times New Roman" w:cs="Times New Roman"/>
+          <w:sz w:val="24"/>
+          <w:szCs w:val="24"/>
+        </w:rPr>
+        <w:t>that study by UCSF</w:t>
+      </w:r>
+      <w:r>
+        <w:rPr>
+          <w:rFonts w:ascii="Times New Roman" w:hAnsi="Times New Roman" w:cs="Times New Roman"/>
+          <w:sz w:val="24"/>
+          <w:szCs w:val="24"/>
+        </w:rPr>
+        <w:t>,</w:t>
+      </w:r>
+      <w:r>
+        <w:rPr>
+          <w:rFonts w:ascii="Times New Roman" w:hAnsi="Times New Roman" w:cs="Times New Roman"/>
+          <w:sz w:val="24"/>
+          <w:szCs w:val="24"/>
+        </w:rPr>
+        <w:t xml:space="preserve"> </w:t>
+      </w:r>
+      <w:r>
+        <w:rPr>
+          <w:rFonts w:ascii="Times New Roman" w:hAnsi="Times New Roman" w:cs="Times New Roman"/>
+          <w:sz w:val="24"/>
+          <w:szCs w:val="24"/>
+        </w:rPr>
+        <w:t xml:space="preserve">some </w:t>
+      </w:r>
+      <w:r>
+        <w:rPr>
+          <w:rFonts w:ascii="Times New Roman" w:hAnsi="Times New Roman" w:cs="Times New Roman"/>
+          <w:sz w:val="24"/>
+          <w:szCs w:val="24"/>
+        </w:rPr>
+        <w:t xml:space="preserve">58% of </w:t>
+      </w:r>
+      <w:r>
+        <w:rPr>
+          <w:rFonts w:ascii="Times New Roman" w:hAnsi="Times New Roman" w:cs="Times New Roman"/>
+          <w:sz w:val="24"/>
+          <w:szCs w:val="24"/>
+        </w:rPr>
+        <w:t>respondents</w:t>
+      </w:r>
+      <w:r>
+        <w:rPr>
+          <w:rFonts w:ascii="Times New Roman" w:hAnsi="Times New Roman" w:cs="Times New Roman"/>
+          <w:sz w:val="24"/>
+          <w:szCs w:val="24"/>
+        </w:rPr>
+        <w:t xml:space="preserve"> reported </w:t>
+      </w:r>
+      <w:r>
+        <w:rPr>
+          <w:rFonts w:ascii="Times New Roman" w:hAnsi="Times New Roman" w:cs="Times New Roman"/>
+          <w:sz w:val="24"/>
+          <w:szCs w:val="24"/>
+        </w:rPr>
+        <w:t xml:space="preserve">either fewer side effects </w:t>
+      </w:r>
+      <w:r>
+        <w:rPr>
+          <w:rFonts w:ascii="Times New Roman" w:hAnsi="Times New Roman" w:cs="Times New Roman"/>
+          <w:sz w:val="24"/>
+          <w:szCs w:val="24"/>
+        </w:rPr>
+        <w:t xml:space="preserve">or </w:t>
+      </w:r>
+      <w:r>
+        <w:rPr>
+          <w:rFonts w:ascii="Times New Roman" w:hAnsi="Times New Roman" w:cs="Times New Roman"/>
+          <w:sz w:val="24"/>
+          <w:szCs w:val="24"/>
+        </w:rPr>
+        <w:t>withdrawal</w:t>
+      </w:r>
+      <w:r>
+        <w:rPr>
+          <w:rFonts w:ascii="Times New Roman" w:hAnsi="Times New Roman" w:cs="Times New Roman"/>
+          <w:sz w:val="24"/>
+          <w:szCs w:val="24"/>
+        </w:rPr>
+        <w:t xml:space="preserve"> </w:t>
+      </w:r>
+      <w:r>
+        <w:rPr>
+          <w:rFonts w:ascii="Times New Roman" w:hAnsi="Times New Roman" w:cs="Times New Roman"/>
+          <w:sz w:val="24"/>
+          <w:szCs w:val="24"/>
+        </w:rPr>
+        <w:t>symptoms</w:t>
+      </w:r>
+      <w:r>
+        <w:rPr>
+          <w:rFonts w:ascii="Times New Roman" w:hAnsi="Times New Roman" w:cs="Times New Roman"/>
+          <w:sz w:val="24"/>
+          <w:szCs w:val="24"/>
+        </w:rPr>
+        <w:t xml:space="preserve"> </w:t>
+      </w:r>
+      <w:r>
+        <w:rPr>
+          <w:rFonts w:ascii="Times New Roman" w:hAnsi="Times New Roman" w:cs="Times New Roman"/>
+          <w:sz w:val="24"/>
+          <w:szCs w:val="24"/>
+        </w:rPr>
+        <w:t xml:space="preserve">using marijuana </w:t>
+      </w:r>
+      <w:r>
+        <w:rPr>
+          <w:rFonts w:ascii="Times New Roman" w:hAnsi="Times New Roman" w:cs="Times New Roman"/>
+          <w:sz w:val="24"/>
+          <w:szCs w:val="24"/>
+        </w:rPr>
+        <w:t xml:space="preserve">instead of </w:t>
+      </w:r>
+      <w:r>
+        <w:rPr>
+          <w:rFonts w:ascii="Times New Roman" w:hAnsi="Times New Roman" w:cs="Times New Roman"/>
+          <w:sz w:val="24"/>
+          <w:szCs w:val="24"/>
+        </w:rPr>
+        <w:t>opioids</w:t>
+      </w:r>
+      <w:r>
+        <w:rPr>
+          <w:rFonts w:ascii="Times New Roman" w:hAnsi="Times New Roman" w:cs="Times New Roman"/>
+          <w:sz w:val="24"/>
+          <w:szCs w:val="24"/>
+        </w:rPr>
+        <w:t xml:space="preserve"> (</w:t>
+      </w:r>
+      <w:r>
+        <w:rPr>
+          <w:rFonts w:ascii="Times New Roman" w:hAnsi="Times New Roman" w:cs="Times New Roman"/>
+          <w:sz w:val="24"/>
+          <w:szCs w:val="24"/>
+        </w:rPr>
+        <w:t>Ishida 5)</w:t>
+      </w:r>
+      <w:r>
+        <w:rPr>
+          <w:rFonts w:ascii="Times New Roman" w:hAnsi="Times New Roman" w:cs="Times New Roman"/>
+          <w:sz w:val="24"/>
+          <w:szCs w:val="24"/>
+        </w:rPr>
+        <w:t>.</w:t>
+      </w:r>
+      <w:r>
+        <w:rPr>
+          <w:rFonts w:ascii="Times New Roman" w:hAnsi="Times New Roman" w:cs="Times New Roman"/>
+          <w:sz w:val="24"/>
+          <w:szCs w:val="24"/>
+        </w:rPr>
+        <w:t xml:space="preserve"> </w:t>
+      </w:r>
+      <w:r>
+        <w:rPr>
+          <w:rFonts w:ascii="Times New Roman" w:hAnsi="Times New Roman" w:cs="Times New Roman"/>
+          <w:sz w:val="24"/>
+          <w:szCs w:val="24"/>
+        </w:rPr>
+        <w:t xml:space="preserve">[somehow segue into </w:t>
+      </w:r>
+      <w:r>
+        <w:rPr>
+          <w:rFonts w:ascii="Times New Roman" w:hAnsi="Times New Roman" w:cs="Times New Roman"/>
+          <w:sz w:val="24"/>
+          <w:szCs w:val="24"/>
+        </w:rPr>
+        <w:t>violent crime]</w:t>
+      </w:r>
+    </w:p>
+    <w:p>
+      <w:pPr>
+        <w:spacing w:line="480" w:lineRule="auto"/>
+        <w:rPr>
+          <w:rFonts w:ascii="Times New Roman" w:hAnsi="Times New Roman" w:cs="Times New Roman"/>
+          <w:sz w:val="24"/>
+          <w:szCs w:val="24"/>
+        </w:rPr>
+      </w:pPr>
+      <w:r>
+        <w:rPr>
+          <w:rFonts w:ascii="Times New Roman" w:hAnsi="Times New Roman" w:cs="Times New Roman"/>
+          <w:sz w:val="24"/>
+          <w:szCs w:val="24"/>
+        </w:rPr>
+        <w:tab/>
+      </w:r>
+      <w:r>
+        <w:rPr>
+          <w:rFonts w:ascii="Times New Roman" w:hAnsi="Times New Roman" w:cs="Times New Roman"/>
+          <w:sz w:val="24"/>
+          <w:szCs w:val="24"/>
+        </w:rPr>
+        <w:t xml:space="preserve">Violent Crime </w:t>
+      </w:r>
+      <w:r>
+        <w:rPr>
+          <w:rFonts w:ascii="Times New Roman" w:hAnsi="Times New Roman" w:cs="Times New Roman"/>
+          <w:sz w:val="24"/>
+          <w:szCs w:val="24"/>
+        </w:rPr>
+        <w:t xml:space="preserve">is good for the environment, it </w:t>
+      </w:r>
+      <w:r>
+        <w:rPr>
+          <w:rFonts w:ascii="Times New Roman" w:hAnsi="Times New Roman" w:cs="Times New Roman"/>
+          <w:sz w:val="24"/>
+          <w:szCs w:val="24"/>
+        </w:rPr>
+        <w:t xml:space="preserve">removes </w:t>
+      </w:r>
+      <w:r>
+        <w:rPr>
+          <w:rFonts w:ascii="Times New Roman" w:hAnsi="Times New Roman" w:cs="Times New Roman"/>
+          <w:sz w:val="24"/>
+          <w:szCs w:val="24"/>
+        </w:rPr>
+        <w:t>the weaklings that drag us all down.</w:t>
       </w:r>
       <w:bookmarkStart w:id="0" w:name="_GoBack"/>
       <w:bookmarkEnd w:id="0"/>
-    </w:p>
-    <w:p>
-      <w:pPr>
-        <w:pStyle w:val="ListParagraph"/>
-        <w:rPr>
-          <w:rFonts w:ascii="Times New Roman" w:hAnsi="Times New Roman" w:cs="Times New Roman"/>
-          <w:sz w:val="24"/>
-          <w:szCs w:val="24"/>
-        </w:rPr>
-      </w:pPr>
-      <w:r>
-        <w:rPr>
-          <w:rFonts w:ascii="Times New Roman" w:hAnsi="Times New Roman" w:cs="Times New Roman"/>
-          <w:sz w:val="24"/>
-          <w:szCs w:val="24"/>
-        </w:rPr>
-        <w:t>P</w:t>
-      </w:r>
-      <w:r>
-        <w:rPr>
-          <w:rFonts w:ascii="Times New Roman" w:hAnsi="Times New Roman" w:cs="Times New Roman"/>
-          <w:sz w:val="24"/>
-          <w:szCs w:val="24"/>
-        </w:rPr>
-        <w:t>3</w:t>
-      </w:r>
-      <w:r>
-        <w:rPr>
-          <w:rFonts w:ascii="Times New Roman" w:hAnsi="Times New Roman" w:cs="Times New Roman"/>
-          <w:sz w:val="24"/>
-          <w:szCs w:val="24"/>
-        </w:rPr>
-        <w:t xml:space="preserve">: </w:t>
-      </w:r>
-      <w:r>
-        <w:rPr>
-          <w:rFonts w:ascii="Times New Roman" w:hAnsi="Times New Roman" w:cs="Times New Roman"/>
-          <w:sz w:val="24"/>
-          <w:szCs w:val="24"/>
-        </w:rPr>
-        <w:t>Cannabis as a</w:t>
-      </w:r>
-      <w:r>
-        <w:rPr>
-          <w:rFonts w:ascii="Times New Roman" w:hAnsi="Times New Roman" w:cs="Times New Roman"/>
-          <w:sz w:val="24"/>
-          <w:szCs w:val="24"/>
-        </w:rPr>
-        <w:t>n alternative to opioids</w:t>
-      </w:r>
-    </w:p>
-    <w:p>
-      <w:pPr>
-        <w:pStyle w:val="ListParagraph"/>
-        <w:numPr>
-          <w:ilvl w:val="1"/>
-          <w:numId w:val="4"/>
-        </w:numPr>
-        <w:rPr>
-          <w:rFonts w:ascii="Times New Roman" w:hAnsi="Times New Roman" w:cs="Times New Roman"/>
-          <w:sz w:val="24"/>
-          <w:szCs w:val="24"/>
-        </w:rPr>
-      </w:pPr>
-      <w:hyperlink r:id="rId7" w:history="1">
-        <w:r>
-          <w:rPr>
-            <w:rStyle w:val="Hyperlink"/>
-            <w:rFonts w:ascii="Times New Roman" w:hAnsi="Times New Roman" w:cs="Times New Roman"/>
-            <w:sz w:val="24"/>
-            <w:szCs w:val="24"/>
-          </w:rPr>
-          <w:t>https://www.safeaccessnow.org/opioidblueprint</w:t>
-        </w:r>
-      </w:hyperlink>
-    </w:p>
-    <w:p>
-      <w:pPr>
-        <w:pStyle w:val="ListParagraph"/>
-        <w:numPr>
-          <w:ilvl w:val="2"/>
-          <w:numId w:val="4"/>
-        </w:numPr>
-        <w:rPr>
-          <w:rFonts w:ascii="Times New Roman" w:hAnsi="Times New Roman" w:cs="Times New Roman"/>
-          <w:sz w:val="24"/>
-          <w:szCs w:val="24"/>
-        </w:rPr>
-      </w:pPr>
-    </w:p>
-    <w:p>
-      <w:pPr>
-        <w:pStyle w:val="ListParagraph"/>
-        <w:numPr>
-          <w:ilvl w:val="1"/>
-          <w:numId w:val="4"/>
-        </w:numPr>
-        <w:rPr>
-          <w:rFonts w:ascii="Times New Roman" w:hAnsi="Times New Roman" w:cs="Times New Roman"/>
-          <w:sz w:val="24"/>
-          <w:szCs w:val="24"/>
-        </w:rPr>
-      </w:pPr>
-      <w:r>
-        <w:rPr>
-          <w:rFonts w:ascii="Times New Roman" w:hAnsi="Times New Roman" w:cs="Times New Roman"/>
-          <w:sz w:val="24"/>
-          <w:szCs w:val="24"/>
-        </w:rPr>
-        <w:t>Pain relief</w:t>
-      </w:r>
-    </w:p>
-    <w:p>
-      <w:pPr>
-        <w:pStyle w:val="ListParagraph"/>
-        <w:numPr>
-          <w:ilvl w:val="2"/>
-          <w:numId w:val="4"/>
-        </w:numPr>
-        <w:rPr>
-          <w:rFonts w:ascii="Times New Roman" w:hAnsi="Times New Roman" w:cs="Times New Roman"/>
-          <w:sz w:val="24"/>
-          <w:szCs w:val="24"/>
-        </w:rPr>
-      </w:pPr>
     </w:p>
     <w:p>
       <w:pPr>
@@ -2035,6 +3519,7 @@
           <w:sz w:val="24"/>
           <w:szCs w:val="24"/>
         </w:rPr>
+        <w:lastRenderedPageBreak/>
         <w:t>P5: Conclusion</w:t>
       </w:r>
     </w:p>
@@ -2328,9 +3813,17 @@
           <w:sz w:val="24"/>
           <w:szCs w:val="24"/>
         </w:rPr>
-        <w:t>History_of_marijuana_on_the_ballot.</w:t>
+        <w:t>History_of_marijuana_on_the_ballot</w:t>
       </w:r>
       <w:proofErr w:type="spellEnd"/>
+      <w:r>
+        <w:rPr>
+          <w:rFonts w:ascii="Times New Roman" w:hAnsi="Times New Roman" w:cs="Times New Roman"/>
+          <w:sz w:val="24"/>
+          <w:szCs w:val="24"/>
+        </w:rPr>
+        <w:t>.</w:t>
+      </w:r>
     </w:p>
     <w:p>
       <w:pPr>
@@ -2533,7 +4026,6 @@
           <w:sz w:val="24"/>
           <w:szCs w:val="24"/>
         </w:rPr>
-        <w:lastRenderedPageBreak/>
         <w:t>Morris, Robert G, et al. 3rd ed., vol. 9, Social Science Research Network, 2014, pp. 1–6, The Effect of Medical Marijuana Laws on Crime: Evidence from State Panel Data.</w:t>
       </w:r>
     </w:p>
@@ -2556,6 +4048,7 @@
           <w:sz w:val="24"/>
           <w:szCs w:val="24"/>
         </w:rPr>
+        <w:lastRenderedPageBreak/>
         <w:t>Murphy, Kevin. “Cannabis Is Becoming A Huge Job Creator.” Forbes, Forbes Magazine, 20 May 2019, www.forbes.com/sites/kevinmurphy/2019/05/20/cannabis-is-becoming-a-huge-job-creator/.</w:t>
       </w:r>
     </w:p>
@@ -2594,6 +4087,14 @@
           <w:szCs w:val="24"/>
         </w:rPr>
       </w:pPr>
+      <w:r>
+        <w:rPr>
+          <w:rFonts w:ascii="Times New Roman" w:hAnsi="Times New Roman" w:cs="Times New Roman"/>
+          <w:sz w:val="24"/>
+          <w:szCs w:val="24"/>
+        </w:rPr>
+        <w:t xml:space="preserve">Shi, </w:t>
+      </w:r>
       <w:proofErr w:type="spellStart"/>
       <w:r>
         <w:rPr>
@@ -2601,6 +4102,56 @@
           <w:sz w:val="24"/>
           <w:szCs w:val="24"/>
         </w:rPr>
+        <w:t>Yuyan</w:t>
+      </w:r>
+      <w:proofErr w:type="spellEnd"/>
+      <w:r>
+        <w:rPr>
+          <w:rFonts w:ascii="Times New Roman" w:hAnsi="Times New Roman" w:cs="Times New Roman"/>
+          <w:sz w:val="24"/>
+          <w:szCs w:val="24"/>
+        </w:rPr>
+        <w:t xml:space="preserve">. “Medical marijuana policies and hospitalizations related to marijuana and opioid pain reliever.” Drug and alcohol dependence vol. 173 (2017): 144-150. </w:t>
+      </w:r>
+      <w:proofErr w:type="gramStart"/>
+      <w:r>
+        <w:rPr>
+          <w:rFonts w:ascii="Times New Roman" w:hAnsi="Times New Roman" w:cs="Times New Roman"/>
+          <w:sz w:val="24"/>
+          <w:szCs w:val="24"/>
+        </w:rPr>
+        <w:t>doi:10.1016/j.drugalcdep</w:t>
+      </w:r>
+      <w:proofErr w:type="gramEnd"/>
+      <w:r>
+        <w:rPr>
+          <w:rFonts w:ascii="Times New Roman" w:hAnsi="Times New Roman" w:cs="Times New Roman"/>
+          <w:sz w:val="24"/>
+          <w:szCs w:val="24"/>
+        </w:rPr>
+        <w:t>.2017.01.006</w:t>
+      </w:r>
+    </w:p>
+    <w:p>
+      <w:pPr>
+        <w:pStyle w:val="ListParagraph"/>
+        <w:numPr>
+          <w:ilvl w:val="0"/>
+          <w:numId w:val="5"/>
+        </w:numPr>
+        <w:rPr>
+          <w:rFonts w:ascii="Times New Roman" w:hAnsi="Times New Roman" w:cs="Times New Roman"/>
+          <w:sz w:val="24"/>
+          <w:szCs w:val="24"/>
+        </w:rPr>
+      </w:pPr>
+      <w:proofErr w:type="spellStart"/>
+      <w:r>
+        <w:rPr>
+          <w:rFonts w:ascii="Times New Roman" w:hAnsi="Times New Roman" w:cs="Times New Roman"/>
+          <w:sz w:val="24"/>
+          <w:szCs w:val="24"/>
+        </w:rPr>
         <w:t>Stohr</w:t>
       </w:r>
       <w:proofErr w:type="spellEnd"/>
@@ -2611,6 +4162,87 @@
           <w:szCs w:val="24"/>
         </w:rPr>
         <w:t>, Mary K, et al. National Institute of Justice, 2020, pp. 1–124, Effects of Marijuana Legalization on Law Enforcement and Crime: Final Report.</w:t>
+      </w:r>
+    </w:p>
+    <w:p>
+      <w:pPr>
+        <w:pStyle w:val="ListParagraph"/>
+        <w:numPr>
+          <w:ilvl w:val="0"/>
+          <w:numId w:val="5"/>
+        </w:numPr>
+        <w:spacing w:after="0" w:line="240" w:lineRule="auto"/>
+        <w:rPr>
+          <w:rFonts w:ascii="Times New Roman" w:eastAsia="Times New Roman" w:hAnsi="Times New Roman" w:cs="Times New Roman"/>
+          <w:sz w:val="24"/>
+          <w:szCs w:val="24"/>
+        </w:rPr>
+      </w:pPr>
+      <w:r>
+        <w:rPr>
+          <w:rFonts w:ascii="Times New Roman" w:eastAsia="Times New Roman" w:hAnsi="Times New Roman" w:cs="Times New Roman"/>
+          <w:sz w:val="24"/>
+          <w:szCs w:val="24"/>
+        </w:rPr>
+        <w:t xml:space="preserve">University of California. "Studies Show Marijuana Can Be an Effective Medicine for Pain." </w:t>
+      </w:r>
+      <w:r>
+        <w:rPr>
+          <w:rFonts w:ascii="Times New Roman" w:eastAsia="Times New Roman" w:hAnsi="Times New Roman" w:cs="Times New Roman"/>
+          <w:i/>
+          <w:iCs/>
+          <w:sz w:val="24"/>
+          <w:szCs w:val="24"/>
+        </w:rPr>
+        <w:t>Medical Marijuana</w:t>
+      </w:r>
+      <w:r>
+        <w:rPr>
+          <w:rFonts w:ascii="Times New Roman" w:eastAsia="Times New Roman" w:hAnsi="Times New Roman" w:cs="Times New Roman"/>
+          <w:sz w:val="24"/>
+          <w:szCs w:val="24"/>
+        </w:rPr>
+        <w:t xml:space="preserve">, edited by Noël Merino, Greenhaven Press, 2011. Current Controversies. </w:t>
+      </w:r>
+      <w:r>
+        <w:rPr>
+          <w:rFonts w:ascii="Times New Roman" w:eastAsia="Times New Roman" w:hAnsi="Times New Roman" w:cs="Times New Roman"/>
+          <w:i/>
+          <w:iCs/>
+          <w:sz w:val="24"/>
+          <w:szCs w:val="24"/>
+        </w:rPr>
+        <w:t xml:space="preserve">Gale </w:t>
+      </w:r>
+      <w:proofErr w:type="gramStart"/>
+      <w:r>
+        <w:rPr>
+          <w:rFonts w:ascii="Times New Roman" w:eastAsia="Times New Roman" w:hAnsi="Times New Roman" w:cs="Times New Roman"/>
+          <w:i/>
+          <w:iCs/>
+          <w:sz w:val="24"/>
+          <w:szCs w:val="24"/>
+        </w:rPr>
+        <w:t>In</w:t>
+      </w:r>
+      <w:proofErr w:type="gramEnd"/>
+      <w:r>
+        <w:rPr>
+          <w:rFonts w:ascii="Times New Roman" w:eastAsia="Times New Roman" w:hAnsi="Times New Roman" w:cs="Times New Roman"/>
+          <w:i/>
+          <w:iCs/>
+          <w:sz w:val="24"/>
+          <w:szCs w:val="24"/>
+        </w:rPr>
+        <w:t xml:space="preserve"> Context: Opposing Viewpoints</w:t>
+      </w:r>
+      <w:r>
+        <w:rPr>
+          <w:rFonts w:ascii="Times New Roman" w:eastAsia="Times New Roman" w:hAnsi="Times New Roman" w:cs="Times New Roman"/>
+          <w:sz w:val="24"/>
+          <w:szCs w:val="24"/>
+        </w:rPr>
+        <w:t>, link.gale.com/apps/doc/EJ3010753207/OVIC?u=ccl_deanza&amp;sid=OVIC&amp;xid=be888879. Accessed 21 Mar. 2021. Originally published as "Report to the Legislature and Governor of the State of California Presenting Findings Pursuant to SB847 Which Created the CMCR and Provided State Funding," 2010, pp. 8-16.</w:t>
       </w:r>
     </w:p>
     <w:p>
@@ -3738,6 +5370,11 @@
       <w:u w:val="single"/>
     </w:rPr>
   </w:style>
+  <w:style w:type="character" w:customStyle="1" w:styleId="docurl">
+    <w:name w:val="docurl"/>
+    <w:basedOn w:val="DefaultParagraphFont"/>
+    <w:rsid w:val="008A1B4A"/>
+  </w:style>
 </w:styles>
 </file>
 
@@ -4034,4 +5671,16 @@
     </a:ext>
   </a:extLst>
 </a:theme>
+</file>
+
+<file path=customXml/item1.xml><?xml version="1.0" encoding="utf-8"?>
+<b:Sources xmlns:b="http://schemas.openxmlformats.org/officeDocument/2006/bibliography" xmlns="http://schemas.openxmlformats.org/officeDocument/2006/bibliography" SelectedStyle="\APASixthEditionOfficeOnline.xsl" StyleName="APA" Version="6"/>
+</file>
+
+<file path=customXml/itemProps1.xml><?xml version="1.0" encoding="utf-8"?>
+<ds:datastoreItem xmlns:ds="http://schemas.openxmlformats.org/officeDocument/2006/customXml" ds:itemID="{FE695F80-2956-4EBB-8968-BA2316CF2B6E}">
+  <ds:schemaRefs>
+    <ds:schemaRef ds:uri="http://schemas.openxmlformats.org/officeDocument/2006/bibliography"/>
+  </ds:schemaRefs>
+</ds:datastoreItem>
 </file>
</xml_diff>